<commit_message>
done with XG boost concept and proof with example and revised on gradient boosting
</commit_message>
<xml_diff>
--- a/Gradient Boosting/GDB_Regressor.docx
+++ b/Gradient Boosting/GDB_Regressor.docx
@@ -705,21 +705,7 @@
           <w:sz w:val="28"/>
           <w:szCs w:val="28"/>
         </w:rPr>
-        <w:t xml:space="preserve">We repeat </w:t>
-      </w:r>
-      <w:r>
-        <w:rPr>
-          <w:sz w:val="28"/>
-          <w:szCs w:val="28"/>
-        </w:rPr>
-        <w:t>these 100 or 1,000 times</w:t>
-      </w:r>
-      <w:r>
-        <w:rPr>
-          <w:sz w:val="28"/>
-          <w:szCs w:val="28"/>
-        </w:rPr>
-        <w:t>. We slowly "nudge" the prediction closer and closer to the truth.</w:t>
+        <w:t>We repeat these 100 or 1,000 times. We slowly "nudge" the prediction closer and closer to the truth.</w:t>
       </w:r>
     </w:p>
     <w:p>
@@ -855,25 +841,7 @@
           <w:sz w:val="28"/>
           <w:szCs w:val="28"/>
         </w:rPr>
-        <w:t xml:space="preserve">Additive </w:t>
-      </w:r>
-      <w:r>
-        <w:rPr>
-          <w:b/>
-          <w:bCs/>
-          <w:sz w:val="28"/>
-          <w:szCs w:val="28"/>
-        </w:rPr>
-        <w:t>Modelling</w:t>
-      </w:r>
-      <w:r>
-        <w:rPr>
-          <w:b/>
-          <w:bCs/>
-          <w:sz w:val="28"/>
-          <w:szCs w:val="28"/>
-        </w:rPr>
-        <w:t xml:space="preserve"> Approach:</w:t>
+        <w:t>Additive Modelling Approach:</w:t>
       </w:r>
       <w:r>
         <w:rPr>
@@ -893,6 +861,7 @@
       </w:pPr>
       <w:r>
         <w:rPr>
+          <w:noProof/>
           <w:sz w:val="28"/>
           <w:szCs w:val="28"/>
         </w:rPr>
@@ -973,6 +942,7 @@
       </w:pPr>
       <w:r>
         <w:rPr>
+          <w:noProof/>
           <w:sz w:val="28"/>
           <w:szCs w:val="28"/>
         </w:rPr>
@@ -1069,6 +1039,7 @@
       </w:pPr>
       <w:r>
         <w:rPr>
+          <w:noProof/>
           <w:sz w:val="28"/>
           <w:szCs w:val="28"/>
         </w:rPr>
@@ -1124,6 +1095,7 @@
       </w:r>
       <w:r>
         <w:rPr>
+          <w:noProof/>
           <w:sz w:val="28"/>
           <w:szCs w:val="28"/>
         </w:rPr>
@@ -1227,6 +1199,7 @@
       </w:pPr>
       <w:r>
         <w:rPr>
+          <w:noProof/>
           <w:sz w:val="28"/>
           <w:szCs w:val="28"/>
         </w:rPr>
@@ -1299,6 +1272,7 @@
       </w:pPr>
       <w:r>
         <w:rPr>
+          <w:noProof/>
           <w:sz w:val="28"/>
           <w:szCs w:val="28"/>
         </w:rPr>
@@ -1379,6 +1353,7 @@
       </w:pPr>
       <w:r>
         <w:rPr>
+          <w:noProof/>
           <w:sz w:val="28"/>
           <w:szCs w:val="28"/>
         </w:rPr>
@@ -1437,6 +1412,7 @@
       </w:pPr>
       <w:r>
         <w:rPr>
+          <w:noProof/>
           <w:sz w:val="28"/>
           <w:szCs w:val="28"/>
         </w:rPr>
@@ -1554,6 +1530,7 @@
       </w:pPr>
       <w:r>
         <w:rPr>
+          <w:noProof/>
           <w:sz w:val="28"/>
           <w:szCs w:val="28"/>
         </w:rPr>
@@ -1655,6 +1632,7 @@
         <w:rPr>
           <w:sz w:val="28"/>
           <w:szCs w:val="28"/>
+          <w:vertAlign w:val="subscript"/>
         </w:rPr>
       </w:pPr>
       <w:r>
@@ -1664,6 +1642,21 @@
         </w:rPr>
         <w:t xml:space="preserve">r is residual which we calculate for every row </w:t>
       </w:r>
+      <w:r>
+        <w:rPr>
+          <w:sz w:val="28"/>
+          <w:szCs w:val="28"/>
+        </w:rPr>
+        <w:t xml:space="preserve">  r </w:t>
+      </w:r>
+      <w:r>
+        <w:rPr>
+          <w:sz w:val="28"/>
+          <w:szCs w:val="28"/>
+          <w:vertAlign w:val="subscript"/>
+        </w:rPr>
+        <w:t>i, m</w:t>
+      </w:r>
     </w:p>
     <w:p>
       <w:pPr>
@@ -1714,14 +1707,7 @@
           <w:sz w:val="28"/>
           <w:szCs w:val="28"/>
         </w:rPr>
-        <w:t xml:space="preserve"> </w:t>
-      </w:r>
-      <w:r>
-        <w:rPr>
-          <w:sz w:val="28"/>
-          <w:szCs w:val="28"/>
-        </w:rPr>
-        <w:t>r</w:t>
+        <w:t xml:space="preserve"> r</w:t>
       </w:r>
       <w:r>
         <w:rPr>
@@ -1763,6 +1749,7 @@
       </w:pPr>
       <w:r>
         <w:rPr>
+          <w:noProof/>
           <w:sz w:val="44"/>
           <w:szCs w:val="44"/>
         </w:rPr>
@@ -1812,6 +1799,7 @@
       </w:pPr>
       <w:r>
         <w:rPr>
+          <w:noProof/>
           <w:sz w:val="28"/>
           <w:szCs w:val="28"/>
         </w:rPr>
@@ -1893,6 +1881,7 @@
       </w:pPr>
       <w:r>
         <w:rPr>
+          <w:noProof/>
           <w:sz w:val="28"/>
           <w:szCs w:val="28"/>
         </w:rPr>
@@ -1964,6 +1953,7 @@
       </w:pPr>
       <w:r>
         <w:rPr>
+          <w:noProof/>
           <w:sz w:val="28"/>
           <w:szCs w:val="28"/>
         </w:rPr>
@@ -2028,6 +2018,7 @@
       </w:pPr>
       <w:r>
         <w:rPr>
+          <w:noProof/>
           <w:sz w:val="28"/>
           <w:szCs w:val="28"/>
         </w:rPr>
@@ -2085,6 +2076,7 @@
       </w:pPr>
       <w:r>
         <w:rPr>
+          <w:noProof/>
           <w:sz w:val="28"/>
           <w:szCs w:val="28"/>
         </w:rPr>
@@ -2150,6 +2142,7 @@
       </w:pPr>
       <w:r>
         <w:rPr>
+          <w:noProof/>
           <w:sz w:val="28"/>
           <w:szCs w:val="28"/>
         </w:rPr>
@@ -2199,6 +2192,7 @@
       </w:pPr>
       <w:r>
         <w:rPr>
+          <w:noProof/>
           <w:sz w:val="28"/>
           <w:szCs w:val="28"/>
         </w:rPr>
@@ -2270,6 +2264,7 @@
       </w:pPr>
       <w:r>
         <w:rPr>
+          <w:noProof/>
           <w:sz w:val="28"/>
           <w:szCs w:val="28"/>
         </w:rPr>
@@ -2334,6 +2329,7 @@
       </w:pPr>
       <w:r>
         <w:rPr>
+          <w:noProof/>
           <w:sz w:val="28"/>
           <w:szCs w:val="28"/>
         </w:rPr>
@@ -2407,6 +2403,7 @@
       </w:pPr>
       <w:r>
         <w:rPr>
+          <w:noProof/>
           <w:sz w:val="28"/>
           <w:szCs w:val="28"/>
         </w:rPr>
@@ -2471,6 +2468,7 @@
       </w:pPr>
       <w:r>
         <w:rPr>
+          <w:noProof/>
           <w:sz w:val="28"/>
           <w:szCs w:val="28"/>
         </w:rPr>
@@ -2550,6 +2548,7 @@
       </w:r>
       <w:r>
         <w:rPr>
+          <w:noProof/>
           <w:sz w:val="28"/>
           <w:szCs w:val="28"/>
         </w:rPr>
@@ -2630,6 +2629,7 @@
       </w:pPr>
       <w:r>
         <w:rPr>
+          <w:noProof/>
           <w:sz w:val="28"/>
           <w:szCs w:val="28"/>
           <w:vertAlign w:val="subscript"/>
@@ -2689,6 +2689,7 @@
       </w:pPr>
       <w:r>
         <w:rPr>
+          <w:noProof/>
           <w:sz w:val="28"/>
           <w:szCs w:val="28"/>
           <w:vertAlign w:val="subscript"/>
@@ -2740,6 +2741,7 @@
       </w:pPr>
       <w:r>
         <w:rPr>
+          <w:noProof/>
           <w:sz w:val="28"/>
           <w:szCs w:val="28"/>
         </w:rPr>
@@ -2796,6 +2798,7 @@
       </w:r>
       <w:r>
         <w:rPr>
+          <w:noProof/>
           <w:sz w:val="28"/>
           <w:szCs w:val="28"/>
         </w:rPr>
@@ -2856,16 +2859,7 @@
           <w:szCs w:val="28"/>
           <w:vertAlign w:val="subscript"/>
         </w:rPr>
-        <w:t xml:space="preserve">21 </w:t>
-      </w:r>
-      <w:proofErr w:type="gramStart"/>
-      <w:r>
-        <w:rPr>
-          <w:sz w:val="28"/>
-          <w:szCs w:val="28"/>
-          <w:vertAlign w:val="subscript"/>
-        </w:rPr>
-        <w:t xml:space="preserve">  </w:t>
+        <w:t xml:space="preserve">21   </w:t>
       </w:r>
       <w:r>
         <w:rPr>
@@ -2874,17 +2868,17 @@
         </w:rPr>
         <w:t>:</w:t>
       </w:r>
-      <w:proofErr w:type="gramEnd"/>
-    </w:p>
-    <w:p>
-      <w:pPr>
-        <w:rPr>
-          <w:sz w:val="28"/>
-          <w:szCs w:val="28"/>
-        </w:rPr>
-      </w:pPr>
-      <w:r>
-        <w:rPr>
+    </w:p>
+    <w:p>
+      <w:pPr>
+        <w:rPr>
+          <w:sz w:val="28"/>
+          <w:szCs w:val="28"/>
+        </w:rPr>
+      </w:pPr>
+      <w:r>
+        <w:rPr>
+          <w:noProof/>
           <w:sz w:val="28"/>
           <w:szCs w:val="28"/>
         </w:rPr>
@@ -2957,6 +2951,7 @@
       </w:pPr>
       <w:r>
         <w:rPr>
+          <w:noProof/>
           <w:sz w:val="28"/>
           <w:szCs w:val="28"/>
         </w:rPr>
@@ -3030,6 +3025,7 @@
       </w:pPr>
       <w:r>
         <w:rPr>
+          <w:noProof/>
           <w:sz w:val="28"/>
           <w:szCs w:val="28"/>
         </w:rPr>
@@ -3094,6 +3090,7 @@
       </w:pPr>
       <w:r>
         <w:rPr>
+          <w:noProof/>
           <w:sz w:val="28"/>
           <w:szCs w:val="28"/>
         </w:rPr>
@@ -3166,6 +3163,7 @@
       </w:r>
       <w:r>
         <w:rPr>
+          <w:noProof/>
           <w:sz w:val="28"/>
           <w:szCs w:val="28"/>
         </w:rPr>
@@ -3350,6 +3348,7 @@
       </w:pPr>
       <w:r>
         <w:rPr>
+          <w:noProof/>
           <w:sz w:val="28"/>
           <w:szCs w:val="28"/>
         </w:rPr>
@@ -3446,6 +3445,7 @@
       </w:pPr>
       <w:r>
         <w:rPr>
+          <w:noProof/>
           <w:sz w:val="28"/>
           <w:szCs w:val="28"/>
         </w:rPr>
@@ -3503,6 +3503,7 @@
       </w:pPr>
       <w:r>
         <w:rPr>
+          <w:noProof/>
           <w:sz w:val="28"/>
           <w:szCs w:val="28"/>
         </w:rPr>
@@ -3567,6 +3568,7 @@
       </w:pPr>
       <w:r>
         <w:rPr>
+          <w:noProof/>
           <w:sz w:val="28"/>
           <w:szCs w:val="28"/>
         </w:rPr>
@@ -3616,6 +3618,7 @@
       </w:pPr>
       <w:r>
         <w:rPr>
+          <w:noProof/>
           <w:sz w:val="28"/>
           <w:szCs w:val="28"/>
         </w:rPr>
@@ -3860,6 +3863,7 @@
       </w:pPr>
       <w:r>
         <w:rPr>
+          <w:noProof/>
           <w:sz w:val="28"/>
           <w:szCs w:val="28"/>
         </w:rPr>
@@ -3909,6 +3913,7 @@
       </w:pPr>
       <w:r>
         <w:rPr>
+          <w:noProof/>
           <w:sz w:val="28"/>
           <w:szCs w:val="28"/>
         </w:rPr>
@@ -4039,6 +4044,7 @@
       </w:pPr>
       <w:r>
         <w:rPr>
+          <w:noProof/>
           <w:sz w:val="28"/>
           <w:szCs w:val="28"/>
         </w:rPr>
@@ -4096,6 +4102,7 @@
       </w:pPr>
       <w:r>
         <w:rPr>
+          <w:noProof/>
           <w:sz w:val="28"/>
           <w:szCs w:val="28"/>
         </w:rPr>
@@ -6088,6 +6095,7 @@
   <w:style w:type="character" w:default="1" w:styleId="DefaultParagraphFont">
     <w:name w:val="Default Paragraph Font"/>
     <w:uiPriority w:val="1"/>
+    <w:semiHidden/>
     <w:unhideWhenUsed/>
   </w:style>
   <w:style w:type="table" w:default="1" w:styleId="TableNormal">

</xml_diff>